<commit_message>
22/09/23 Guia Uso Elastic Search
</commit_message>
<xml_diff>
--- a/BaseDatos/Guía Paso a Paso para Crear una Base de Datos en PostgreSQL.docx
+++ b/BaseDatos/Guía Paso a Paso para Crear una Base de Datos en PostgreSQL.docx
@@ -17,21 +17,87 @@
           <w:bCs/>
           <w:lang w:val="es-CO"/>
         </w:rPr>
-        <w:t>Guía Paso a Paso para Crear una Base de Datos en PostgreSQL</w:t>
-      </w:r>
-    </w:p>
-    <w:p>
-      <w:pPr>
-        <w:jc w:val="both"/>
-        <w:rPr>
-          <w:lang w:val="es-CO"/>
-        </w:rPr>
-      </w:pPr>
-      <w:r>
-        <w:rPr>
-          <w:lang w:val="es-CO"/>
-        </w:rPr>
-        <w:t>Esta guía paso a paso te ayudará a crear una base de datos para la "Vuelta a Colombia" utilizando PostgreSQL. A continuación, se describen cada uno de los pasos junto con fragmentos del script SQL proporcionado.</w:t>
+        <w:t xml:space="preserve">Guía Paso a Paso para Crear una Base </w:t>
+      </w:r>
+      <w:proofErr w:type="gramStart"/>
+      <w:r>
+        <w:rPr>
+          <w:b/>
+          <w:bCs/>
+          <w:lang w:val="es-CO"/>
+        </w:rPr>
+        <w:t>de</w:t>
+      </w:r>
+      <w:r>
+        <w:rPr>
+          <w:b/>
+          <w:bCs/>
+          <w:lang w:val="es-CO"/>
+        </w:rPr>
+        <w:t xml:space="preserve"> </w:t>
+      </w:r>
+      <w:r>
+        <w:rPr>
+          <w:b/>
+          <w:bCs/>
+          <w:lang w:val="es-CO"/>
+        </w:rPr>
+        <w:t xml:space="preserve"> Datos</w:t>
+      </w:r>
+      <w:proofErr w:type="gramEnd"/>
+      <w:r>
+        <w:rPr>
+          <w:b/>
+          <w:bCs/>
+          <w:lang w:val="es-CO"/>
+        </w:rPr>
+        <w:t xml:space="preserve"> en </w:t>
+      </w:r>
+      <w:proofErr w:type="spellStart"/>
+      <w:r>
+        <w:rPr>
+          <w:b/>
+          <w:bCs/>
+          <w:lang w:val="es-CO"/>
+        </w:rPr>
+        <w:t>PostgreSQL</w:t>
+      </w:r>
+      <w:proofErr w:type="spellEnd"/>
+    </w:p>
+    <w:p>
+      <w:pPr>
+        <w:jc w:val="both"/>
+        <w:rPr>
+          <w:lang w:val="es-CO"/>
+        </w:rPr>
+      </w:pPr>
+      <w:r>
+        <w:rPr>
+          <w:lang w:val="es-CO"/>
+        </w:rPr>
+        <w:t xml:space="preserve">Esta guía paso a paso te ayudará a crear una base de datos para la "Vuelta a </w:t>
+      </w:r>
+      <w:r>
+        <w:rPr>
+          <w:u w:val="single"/>
+          <w:lang w:val="es-CO"/>
+        </w:rPr>
+        <w:t>Col</w:t>
+      </w:r>
+      <w:bookmarkStart w:id="0" w:name="_GoBack"/>
+      <w:bookmarkEnd w:id="0"/>
+      <w:r>
+        <w:rPr>
+          <w:u w:val="single"/>
+          <w:lang w:val="es-CO"/>
+        </w:rPr>
+        <w:t>ombia</w:t>
+      </w:r>
+      <w:r>
+        <w:rPr>
+          <w:lang w:val="es-CO"/>
+        </w:rPr>
+        <w:t>" utilizando PostgreSQL. A continuación, se describen cada uno de los pasos junto con fragmentos del script SQL proporcionado.</w:t>
       </w:r>
     </w:p>
     <w:p>
@@ -2209,62 +2275,18 @@
           <w:b/>
           <w:bCs/>
           <w:iCs/>
-        </w:rPr>
-      </w:pPr>
-      <w:r>
-        <w:rPr>
-          <w:b/>
-          <w:bCs/>
-          <w:iCs/>
-        </w:rPr>
-        <w:t xml:space="preserve">2. </w:t>
-      </w:r>
-      <w:proofErr w:type="spellStart"/>
-      <w:r>
-        <w:rPr>
-          <w:b/>
-          <w:bCs/>
-          <w:iCs/>
-        </w:rPr>
-        <w:t>Ajustes</w:t>
-      </w:r>
-      <w:proofErr w:type="spellEnd"/>
-      <w:r>
-        <w:rPr>
-          <w:b/>
-          <w:bCs/>
-          <w:iCs/>
-        </w:rPr>
-        <w:t xml:space="preserve"> </w:t>
-      </w:r>
-      <w:proofErr w:type="spellStart"/>
-      <w:r>
-        <w:rPr>
-          <w:b/>
-          <w:bCs/>
-          <w:iCs/>
-        </w:rPr>
-        <w:t>en</w:t>
-      </w:r>
-      <w:proofErr w:type="spellEnd"/>
-      <w:r>
-        <w:rPr>
-          <w:b/>
-          <w:bCs/>
-          <w:iCs/>
-        </w:rPr>
-        <w:t xml:space="preserve"> </w:t>
-      </w:r>
-      <w:proofErr w:type="spellStart"/>
-      <w:r>
-        <w:rPr>
-          <w:b/>
-          <w:bCs/>
-          <w:iCs/>
-        </w:rPr>
-        <w:t>Logstash</w:t>
-      </w:r>
-      <w:proofErr w:type="spellEnd"/>
+          <w:lang w:val="es-CO"/>
+        </w:rPr>
+      </w:pPr>
+      <w:r>
+        <w:rPr>
+          <w:b/>
+          <w:bCs/>
+          <w:iCs/>
+          <w:lang w:val="es-CO"/>
+        </w:rPr>
+        <w:t>2. Ajustes en Logstash</w:t>
+      </w:r>
     </w:p>
     <w:p>
       <w:pPr>
@@ -4099,7 +4121,6 @@
           <w:color w:val="70AD47" w:themeColor="accent6"/>
           <w:sz w:val="20"/>
           <w:szCs w:val="20"/>
-          <w:lang w:val="es-CO"/>
         </w:rPr>
       </w:pPr>
       <w:r>
@@ -4119,7 +4140,6 @@
           <w:color w:val="70AD47" w:themeColor="accent6"/>
           <w:sz w:val="20"/>
           <w:szCs w:val="20"/>
-          <w:lang w:val="es-CO"/>
         </w:rPr>
         <w:t>}</w:t>
       </w:r>
@@ -4604,8 +4624,6 @@
           <w:lang w:val="es-CO"/>
         </w:rPr>
       </w:pPr>
-      <w:bookmarkStart w:id="0" w:name="_GoBack"/>
-      <w:bookmarkEnd w:id="0"/>
     </w:p>
     <w:sectPr>
       <w:pgSz w:w="12240" w:h="15840"/>
@@ -5171,6 +5189,7 @@
   <w:style w:type="character" w:default="1" w:styleId="Fuentedeprrafopredeter">
     <w:name w:val="Default Paragraph Font"/>
     <w:uiPriority w:val="1"/>
+    <w:semiHidden/>
     <w:unhideWhenUsed/>
   </w:style>
   <w:style w:type="table" w:default="1" w:styleId="Tablanormal">

</xml_diff>